<commit_message>
first crud rest api outputs doc
</commit_message>
<xml_diff>
--- a/Documentation/firstcrudrestapi.docx
+++ b/Documentation/firstcrudrestapi.docx
@@ -113,6 +113,9 @@
         </w:drawing>
       </w:r>
       <w:r>
+        <w:rPr>
+          <w:noProof/>
+        </w:rPr>
         <w:drawing>
           <wp:inline distT="0" distB="0" distL="0" distR="0" wp14:anchorId="1D716505" wp14:editId="19BD2BEC">
             <wp:extent cx="3110906" cy="1249680"/>
@@ -204,6 +207,9 @@
     </w:p>
     <w:p>
       <w:r>
+        <w:rPr>
+          <w:noProof/>
+        </w:rPr>
         <w:lastRenderedPageBreak/>
         <w:drawing>
           <wp:inline distT="0" distB="0" distL="0" distR="0" wp14:anchorId="0A7B205C" wp14:editId="63261D61">
@@ -353,6 +359,9 @@
     </w:p>
     <w:p>
       <w:r>
+        <w:rPr>
+          <w:noProof/>
+        </w:rPr>
         <w:drawing>
           <wp:inline distT="0" distB="0" distL="0" distR="0" wp14:anchorId="19E4EDFA" wp14:editId="5234364B">
             <wp:extent cx="5943600" cy="1201420"/>
@@ -450,6 +459,9 @@
     </w:p>
     <w:p>
       <w:r>
+        <w:rPr>
+          <w:noProof/>
+        </w:rPr>
         <w:drawing>
           <wp:inline distT="0" distB="0" distL="0" distR="0" wp14:anchorId="20981BD5" wp14:editId="6CF14611">
             <wp:extent cx="4342823" cy="1310640"/>
@@ -592,6 +604,9 @@
     </w:p>
     <w:p>
       <w:r>
+        <w:rPr>
+          <w:noProof/>
+        </w:rPr>
         <w:drawing>
           <wp:inline distT="0" distB="0" distL="0" distR="0" wp14:anchorId="15E968C3" wp14:editId="779521D4">
             <wp:extent cx="3077511" cy="1562100"/>
@@ -629,6 +644,9 @@
         </w:drawing>
       </w:r>
       <w:r>
+        <w:rPr>
+          <w:noProof/>
+        </w:rPr>
         <w:drawing>
           <wp:inline distT="0" distB="0" distL="0" distR="0" wp14:anchorId="2CBD205D" wp14:editId="6FDCB656">
             <wp:extent cx="2796540" cy="1632809"/>
@@ -724,6 +742,9 @@
         </w:drawing>
       </w:r>
       <w:r>
+        <w:rPr>
+          <w:noProof/>
+        </w:rPr>
         <w:drawing>
           <wp:inline distT="0" distB="0" distL="0" distR="0" wp14:anchorId="423E9780" wp14:editId="7646E98E">
             <wp:extent cx="3017520" cy="2338578"/>
@@ -818,6 +839,9 @@
         </w:drawing>
       </w:r>
       <w:r>
+        <w:rPr>
+          <w:noProof/>
+        </w:rPr>
         <w:drawing>
           <wp:inline distT="0" distB="0" distL="0" distR="0" wp14:anchorId="3264FC1C" wp14:editId="6728983C">
             <wp:extent cx="2466975" cy="1328033"/>
@@ -971,6 +995,9 @@
     </w:p>
     <w:p>
       <w:r>
+        <w:rPr>
+          <w:noProof/>
+        </w:rPr>
         <w:drawing>
           <wp:inline distT="0" distB="0" distL="0" distR="0" wp14:anchorId="34DC996C" wp14:editId="0DF697B5">
             <wp:extent cx="2248778" cy="3063240"/>
@@ -1008,6 +1035,9 @@
         </w:drawing>
       </w:r>
       <w:r>
+        <w:rPr>
+          <w:noProof/>
+        </w:rPr>
         <w:drawing>
           <wp:inline distT="0" distB="0" distL="0" distR="0" wp14:anchorId="5CCF88BC" wp14:editId="20BD7ED9">
             <wp:extent cx="2940050" cy="2060234"/>
@@ -1105,6 +1135,9 @@
         </w:drawing>
       </w:r>
       <w:r>
+        <w:rPr>
+          <w:noProof/>
+        </w:rPr>
         <w:drawing>
           <wp:inline distT="0" distB="0" distL="0" distR="0" wp14:anchorId="7A33EB64" wp14:editId="55B386FD">
             <wp:extent cx="2743200" cy="1682262"/>
@@ -1199,6 +1232,9 @@
         </w:drawing>
       </w:r>
       <w:r>
+        <w:rPr>
+          <w:noProof/>
+        </w:rPr>
         <w:drawing>
           <wp:inline distT="0" distB="0" distL="0" distR="0" wp14:anchorId="183D49B0" wp14:editId="50266A74">
             <wp:extent cx="3101788" cy="1967779"/>
@@ -1237,6 +1273,129 @@
       </w:r>
     </w:p>
     <w:p/>
+    <w:p>
+      <w:r>
+        <w:lastRenderedPageBreak/>
+        <w:drawing>
+          <wp:inline distT="0" distB="0" distL="0" distR="0" wp14:anchorId="36A6C6A2" wp14:editId="15E3440C">
+            <wp:extent cx="5210902" cy="1857634"/>
+            <wp:effectExtent l="0" t="0" r="8890" b="9525"/>
+            <wp:docPr id="1527677794" name="Picture 1"/>
+            <wp:cNvGraphicFramePr>
+              <a:graphicFrameLocks xmlns:a="http://schemas.openxmlformats.org/drawingml/2006/main" noChangeAspect="1"/>
+            </wp:cNvGraphicFramePr>
+            <a:graphic xmlns:a="http://schemas.openxmlformats.org/drawingml/2006/main">
+              <a:graphicData uri="http://schemas.openxmlformats.org/drawingml/2006/picture">
+                <pic:pic xmlns:pic="http://schemas.openxmlformats.org/drawingml/2006/picture">
+                  <pic:nvPicPr>
+                    <pic:cNvPr id="1527677794" name=""/>
+                    <pic:cNvPicPr/>
+                  </pic:nvPicPr>
+                  <pic:blipFill>
+                    <a:blip r:embed="rId30"/>
+                    <a:stretch>
+                      <a:fillRect/>
+                    </a:stretch>
+                  </pic:blipFill>
+                  <pic:spPr>
+                    <a:xfrm>
+                      <a:off x="0" y="0"/>
+                      <a:ext cx="5210902" cy="1857634"/>
+                    </a:xfrm>
+                    <a:prstGeom prst="rect">
+                      <a:avLst/>
+                    </a:prstGeom>
+                  </pic:spPr>
+                </pic:pic>
+              </a:graphicData>
+            </a:graphic>
+          </wp:inline>
+        </w:drawing>
+      </w:r>
+    </w:p>
+    <w:p>
+      <w:r>
+        <w:drawing>
+          <wp:inline distT="0" distB="0" distL="0" distR="0" wp14:anchorId="1EEA8603" wp14:editId="5CB8FDF4">
+            <wp:extent cx="3817620" cy="2186974"/>
+            <wp:effectExtent l="0" t="0" r="0" b="0"/>
+            <wp:docPr id="577336351" name="Picture 1"/>
+            <wp:cNvGraphicFramePr>
+              <a:graphicFrameLocks xmlns:a="http://schemas.openxmlformats.org/drawingml/2006/main" noChangeAspect="1"/>
+            </wp:cNvGraphicFramePr>
+            <a:graphic xmlns:a="http://schemas.openxmlformats.org/drawingml/2006/main">
+              <a:graphicData uri="http://schemas.openxmlformats.org/drawingml/2006/picture">
+                <pic:pic xmlns:pic="http://schemas.openxmlformats.org/drawingml/2006/picture">
+                  <pic:nvPicPr>
+                    <pic:cNvPr id="577336351" name=""/>
+                    <pic:cNvPicPr/>
+                  </pic:nvPicPr>
+                  <pic:blipFill>
+                    <a:blip r:embed="rId31"/>
+                    <a:stretch>
+                      <a:fillRect/>
+                    </a:stretch>
+                  </pic:blipFill>
+                  <pic:spPr>
+                    <a:xfrm>
+                      <a:off x="0" y="0"/>
+                      <a:ext cx="3833271" cy="2195940"/>
+                    </a:xfrm>
+                    <a:prstGeom prst="rect">
+                      <a:avLst/>
+                    </a:prstGeom>
+                  </pic:spPr>
+                </pic:pic>
+              </a:graphicData>
+            </a:graphic>
+          </wp:inline>
+        </w:drawing>
+      </w:r>
+    </w:p>
+    <w:p>
+      <w:r>
+        <w:drawing>
+          <wp:inline distT="0" distB="0" distL="0" distR="0" wp14:anchorId="2E5D4BD8" wp14:editId="5A6FF4B2">
+            <wp:extent cx="5943600" cy="2530475"/>
+            <wp:effectExtent l="0" t="0" r="0" b="0"/>
+            <wp:docPr id="1519578161" name="Picture 1"/>
+            <wp:cNvGraphicFramePr>
+              <a:graphicFrameLocks xmlns:a="http://schemas.openxmlformats.org/drawingml/2006/main" noChangeAspect="1"/>
+            </wp:cNvGraphicFramePr>
+            <a:graphic xmlns:a="http://schemas.openxmlformats.org/drawingml/2006/main">
+              <a:graphicData uri="http://schemas.openxmlformats.org/drawingml/2006/picture">
+                <pic:pic xmlns:pic="http://schemas.openxmlformats.org/drawingml/2006/picture">
+                  <pic:nvPicPr>
+                    <pic:cNvPr id="1519578161" name=""/>
+                    <pic:cNvPicPr/>
+                  </pic:nvPicPr>
+                  <pic:blipFill>
+                    <a:blip r:embed="rId32"/>
+                    <a:stretch>
+                      <a:fillRect/>
+                    </a:stretch>
+                  </pic:blipFill>
+                  <pic:spPr>
+                    <a:xfrm>
+                      <a:off x="0" y="0"/>
+                      <a:ext cx="5943600" cy="2530475"/>
+                    </a:xfrm>
+                    <a:prstGeom prst="rect">
+                      <a:avLst/>
+                    </a:prstGeom>
+                  </pic:spPr>
+                </pic:pic>
+              </a:graphicData>
+            </a:graphic>
+          </wp:inline>
+        </w:drawing>
+      </w:r>
+    </w:p>
+    <w:p>
+      <w:r>
+        <w:t>Update</w:t>
+      </w:r>
+    </w:p>
     <w:sectPr>
       <w:pgSz w:w="12240" w:h="15840"/>
       <w:pgMar w:top="1440" w:right="1440" w:bottom="1440" w:left="1440" w:header="708" w:footer="708" w:gutter="0"/>

</xml_diff>